<commit_message>
Use better templates + handle docx output
</commit_message>
<xml_diff>
--- a/manuscript/pandoc/templates/ath-manuscript.docx
+++ b/manuscript/pandoc/templates/ath-manuscript.docx
@@ -195,7 +195,6 @@
         <w:tblStyle w:val="Table"/>
         <w:tblW w:w="0" w:type="pct"/>
         <w:tblLook w:val="07E0" w:firstRow="1" w:lastRow="1" w:firstColumn="1" w:lastColumn="1" w:noHBand="1" w:noVBand="1"/>
-        <w:tblCaption w:val="Table caption."/>
       </w:tblPr>
       <w:tblGrid>
         <w:gridCol w:w="823"/>
@@ -316,6 +315,226 @@
         <w:t xml:space="preserve"> Definition </w:t>
       </w:r>
     </w:p>
+    <w:p>
+      <w:pPr>
+        <w:pStyle w:val="FirstParagraph"/>
+      </w:pPr>
+      <w:proofErr w:type="spellStart"/>
+      <w:r>
+        <w:t>occaecat</w:t>
+      </w:r>
+      <w:proofErr w:type="spellEnd"/>
+      <w:r>
+        <w:t xml:space="preserve"> </w:t>
+      </w:r>
+      <w:proofErr w:type="spellStart"/>
+      <w:r>
+        <w:t>cupidatat</w:t>
+      </w:r>
+      <w:proofErr w:type="spellEnd"/>
+      <w:r>
+        <w:t xml:space="preserve"> non </w:t>
+      </w:r>
+      <w:proofErr w:type="spellStart"/>
+      <w:r>
+        <w:t>proident</w:t>
+      </w:r>
+      <w:proofErr w:type="spellEnd"/>
+      <w:r>
+        <w:t xml:space="preserve">, sunt in culpa qui </w:t>
+      </w:r>
+      <w:proofErr w:type="spellStart"/>
+      <w:r>
+        <w:t>officia</w:t>
+      </w:r>
+      <w:proofErr w:type="spellEnd"/>
+      <w:r>
+        <w:t xml:space="preserve"> </w:t>
+      </w:r>
+      <w:proofErr w:type="spellStart"/>
+      <w:r>
+        <w:t>deserunt</w:t>
+      </w:r>
+      <w:proofErr w:type="spellEnd"/>
+      <w:r>
+        <w:t xml:space="preserve"> </w:t>
+      </w:r>
+      <w:proofErr w:type="spellStart"/>
+      <w:r>
+        <w:t>mollit</w:t>
+      </w:r>
+      <w:proofErr w:type="spellEnd"/>
+      <w:r>
+        <w:t xml:space="preserve"> </w:t>
+      </w:r>
+      <w:proofErr w:type="spellStart"/>
+      <w:r>
+        <w:t>anim</w:t>
+      </w:r>
+      <w:proofErr w:type="spellEnd"/>
+      <w:r>
+        <w:t xml:space="preserve"> id </w:t>
+      </w:r>
+      <w:proofErr w:type="spellStart"/>
+      <w:r>
+        <w:t>est</w:t>
+      </w:r>
+      <w:proofErr w:type="spellEnd"/>
+      <w:r>
+        <w:t xml:space="preserve"> </w:t>
+      </w:r>
+      <w:proofErr w:type="spellStart"/>
+      <w:r>
+        <w:t>laborum</w:t>
+      </w:r>
+      <w:proofErr w:type="spellEnd"/>
+      <w:r>
+        <w:t>.</w:t>
+      </w:r>
+    </w:p>
+    <w:p>
+      <w:pPr>
+        <w:pStyle w:val="SourceCode"/>
+      </w:pPr>
+      <w:r>
+        <w:rPr>
+          <w:rStyle w:val="FunctionTok"/>
+        </w:rPr>
+        <w:t>summary</w:t>
+      </w:r>
+      <w:r>
+        <w:rPr>
+          <w:rStyle w:val="NormalTok"/>
+        </w:rPr>
+        <w:t>(cars)</w:t>
+      </w:r>
+    </w:p>
+    <w:p>
+      <w:pPr>
+        <w:pStyle w:val="SourceCode"/>
+      </w:pPr>
+      <w:r>
+        <w:rPr>
+          <w:rStyle w:val="VerbatimChar"/>
+        </w:rPr>
+        <w:t xml:space="preserve">##      speed           </w:t>
+      </w:r>
+      <w:proofErr w:type="spellStart"/>
+      <w:r>
+        <w:rPr>
+          <w:rStyle w:val="VerbatimChar"/>
+        </w:rPr>
+        <w:t>dist</w:t>
+      </w:r>
+      <w:proofErr w:type="spellEnd"/>
+      <w:r>
+        <w:rPr>
+          <w:rStyle w:val="VerbatimChar"/>
+        </w:rPr>
+        <w:t xml:space="preserve">       </w:t>
+      </w:r>
+      <w:r>
+        <w:br/>
+      </w:r>
+      <w:r>
+        <w:rPr>
+          <w:rStyle w:val="VerbatimChar"/>
+        </w:rPr>
+        <w:t>#</w:t>
+      </w:r>
+      <w:proofErr w:type="gramStart"/>
+      <w:r>
+        <w:rPr>
+          <w:rStyle w:val="VerbatimChar"/>
+        </w:rPr>
+        <w:t>#  Min.</w:t>
+      </w:r>
+      <w:proofErr w:type="gramEnd"/>
+      <w:r>
+        <w:rPr>
+          <w:rStyle w:val="VerbatimChar"/>
+        </w:rPr>
+        <w:t xml:space="preserve">   : 4.0   Min.   :  2.00  </w:t>
+      </w:r>
+      <w:r>
+        <w:br/>
+      </w:r>
+      <w:r>
+        <w:rPr>
+          <w:rStyle w:val="VerbatimChar"/>
+        </w:rPr>
+        <w:t xml:space="preserve">##  1st Qu.:12.0   1st Qu.: 26.00  </w:t>
+      </w:r>
+      <w:r>
+        <w:br/>
+      </w:r>
+      <w:r>
+        <w:rPr>
+          <w:rStyle w:val="VerbatimChar"/>
+        </w:rPr>
+        <w:t xml:space="preserve">##  Median :15.0   Median : 36.00  </w:t>
+      </w:r>
+      <w:r>
+        <w:br/>
+      </w:r>
+      <w:r>
+        <w:rPr>
+          <w:rStyle w:val="VerbatimChar"/>
+        </w:rPr>
+        <w:t xml:space="preserve">##  Mean   :15.4   Mean   : 42.98  </w:t>
+      </w:r>
+      <w:r>
+        <w:br/>
+      </w:r>
+      <w:r>
+        <w:rPr>
+          <w:rStyle w:val="VerbatimChar"/>
+        </w:rPr>
+        <w:t xml:space="preserve">##  3rd Qu.:19.0   3rd Qu.: 56.00  </w:t>
+      </w:r>
+      <w:r>
+        <w:br/>
+      </w:r>
+      <w:r>
+        <w:rPr>
+          <w:rStyle w:val="VerbatimChar"/>
+        </w:rPr>
+        <w:t>##  Max.   :25.0   Max.   :120.00</w:t>
+      </w:r>
+    </w:p>
+    <w:p>
+      <w:pPr>
+        <w:pStyle w:val="Definition"/>
+      </w:pPr>
+      <w:r>
+        <w:t xml:space="preserve">Here’s another </w:t>
+      </w:r>
+      <w:proofErr w:type="spellStart"/>
+      <w:proofErr w:type="gramStart"/>
+      <w:r>
+        <w:rPr>
+          <w:rStyle w:val="VerbatimChar"/>
+        </w:rPr>
+        <w:t>lm</w:t>
+      </w:r>
+      <w:proofErr w:type="spellEnd"/>
+      <w:r>
+        <w:rPr>
+          <w:rStyle w:val="VerbatimChar"/>
+        </w:rPr>
+        <w:t>(</w:t>
+      </w:r>
+      <w:proofErr w:type="gramEnd"/>
+      <w:r>
+        <w:rPr>
+          <w:rStyle w:val="VerbatimChar"/>
+        </w:rPr>
+        <w:t>)</w:t>
+      </w:r>
+      <w:r>
+        <w:t xml:space="preserve"> paragraph</w:t>
+      </w:r>
+    </w:p>
     <w:sectPr>
       <w:pgSz w:w="12240" w:h="15840"/>
       <w:pgMar w:top="1440" w:right="1440" w:bottom="1440" w:left="1440" w:header="720" w:footer="720" w:gutter="0"/>
@@ -390,7 +609,7 @@
   <w:abstractNum w:abstractNumId="0" w15:restartNumberingAfterBreak="0">
     <w:nsid w:val="FFFFFF7C"/>
     <w:multiLevelType w:val="singleLevel"/>
-    <w:tmpl w:val="18BAE390"/>
+    <w:tmpl w:val="A962BA98"/>
     <w:lvl w:ilvl="0">
       <w:start w:val="1"/>
       <w:numFmt w:val="decimal"/>
@@ -407,7 +626,7 @@
   <w:abstractNum w:abstractNumId="1" w15:restartNumberingAfterBreak="0">
     <w:nsid w:val="FFFFFF7D"/>
     <w:multiLevelType w:val="singleLevel"/>
-    <w:tmpl w:val="9E18A14C"/>
+    <w:tmpl w:val="C8A27AC4"/>
     <w:lvl w:ilvl="0">
       <w:start w:val="1"/>
       <w:numFmt w:val="decimal"/>
@@ -424,7 +643,7 @@
   <w:abstractNum w:abstractNumId="2" w15:restartNumberingAfterBreak="0">
     <w:nsid w:val="FFFFFF7E"/>
     <w:multiLevelType w:val="singleLevel"/>
-    <w:tmpl w:val="5EDA6AA4"/>
+    <w:tmpl w:val="2CCAC1AE"/>
     <w:lvl w:ilvl="0">
       <w:start w:val="1"/>
       <w:numFmt w:val="decimal"/>
@@ -441,7 +660,7 @@
   <w:abstractNum w:abstractNumId="3" w15:restartNumberingAfterBreak="0">
     <w:nsid w:val="FFFFFF7F"/>
     <w:multiLevelType w:val="singleLevel"/>
-    <w:tmpl w:val="91AA98DA"/>
+    <w:tmpl w:val="A4F02EBA"/>
     <w:lvl w:ilvl="0">
       <w:start w:val="1"/>
       <w:numFmt w:val="decimal"/>
@@ -458,7 +677,7 @@
   <w:abstractNum w:abstractNumId="4" w15:restartNumberingAfterBreak="0">
     <w:nsid w:val="FFFFFF80"/>
     <w:multiLevelType w:val="singleLevel"/>
-    <w:tmpl w:val="C7B4FB42"/>
+    <w:tmpl w:val="CA20BA38"/>
     <w:lvl w:ilvl="0">
       <w:start w:val="1"/>
       <w:numFmt w:val="bullet"/>
@@ -478,7 +697,7 @@
   <w:abstractNum w:abstractNumId="5" w15:restartNumberingAfterBreak="0">
     <w:nsid w:val="FFFFFF81"/>
     <w:multiLevelType w:val="singleLevel"/>
-    <w:tmpl w:val="DD489026"/>
+    <w:tmpl w:val="76702F94"/>
     <w:lvl w:ilvl="0">
       <w:start w:val="1"/>
       <w:numFmt w:val="bullet"/>
@@ -498,7 +717,7 @@
   <w:abstractNum w:abstractNumId="6" w15:restartNumberingAfterBreak="0">
     <w:nsid w:val="FFFFFF82"/>
     <w:multiLevelType w:val="singleLevel"/>
-    <w:tmpl w:val="85940FBA"/>
+    <w:tmpl w:val="A4CCD596"/>
     <w:lvl w:ilvl="0">
       <w:start w:val="1"/>
       <w:numFmt w:val="bullet"/>
@@ -518,7 +737,7 @@
   <w:abstractNum w:abstractNumId="7" w15:restartNumberingAfterBreak="0">
     <w:nsid w:val="FFFFFF83"/>
     <w:multiLevelType w:val="singleLevel"/>
-    <w:tmpl w:val="99D0456C"/>
+    <w:tmpl w:val="71F2ADEA"/>
     <w:lvl w:ilvl="0">
       <w:start w:val="1"/>
       <w:numFmt w:val="bullet"/>
@@ -538,7 +757,7 @@
   <w:abstractNum w:abstractNumId="8" w15:restartNumberingAfterBreak="0">
     <w:nsid w:val="FFFFFF88"/>
     <w:multiLevelType w:val="singleLevel"/>
-    <w:tmpl w:val="600AFD8E"/>
+    <w:tmpl w:val="DAD2428E"/>
     <w:lvl w:ilvl="0">
       <w:start w:val="1"/>
       <w:numFmt w:val="decimal"/>
@@ -555,7 +774,7 @@
   <w:abstractNum w:abstractNumId="9" w15:restartNumberingAfterBreak="0">
     <w:nsid w:val="FFFFFF89"/>
     <w:multiLevelType w:val="singleLevel"/>
-    <w:tmpl w:val="D6CAB11A"/>
+    <w:tmpl w:val="82E653D0"/>
     <w:lvl w:ilvl="0">
       <w:start w:val="1"/>
       <w:numFmt w:val="bullet"/>
@@ -1070,10 +1289,10 @@
   <w:style w:type="paragraph" w:default="1" w:styleId="Normal">
     <w:name w:val="Normal"/>
     <w:qFormat/>
-    <w:rsid w:val="0099672F"/>
+    <w:rsid w:val="00041E5B"/>
     <w:pPr>
       <w:widowControl w:val="0"/>
-      <w:spacing w:after="0" w:line="480" w:lineRule="exact"/>
+      <w:spacing w:after="0" w:line="432" w:lineRule="auto"/>
     </w:pPr>
     <w:rPr>
       <w:rFonts w:ascii="Times New Roman" w:hAnsi="Times New Roman"/>
@@ -1344,11 +1563,11 @@
     <w:name w:val="Author"/>
     <w:next w:val="BodyText"/>
     <w:qFormat/>
-    <w:rsid w:val="0099672F"/>
+    <w:rsid w:val="00041E5B"/>
     <w:pPr>
       <w:keepNext/>
       <w:keepLines/>
-      <w:spacing w:after="0" w:line="480" w:lineRule="exact"/>
+      <w:spacing w:after="0" w:line="432" w:lineRule="auto"/>
       <w:jc w:val="center"/>
     </w:pPr>
     <w:rPr>
@@ -1359,11 +1578,11 @@
     <w:name w:val="Date"/>
     <w:next w:val="BodyText"/>
     <w:qFormat/>
-    <w:rsid w:val="0099672F"/>
+    <w:rsid w:val="00041E5B"/>
     <w:pPr>
       <w:keepNext/>
       <w:keepLines/>
-      <w:spacing w:after="0" w:line="480" w:lineRule="exact"/>
+      <w:spacing w:after="0" w:line="432" w:lineRule="auto"/>
       <w:jc w:val="center"/>
     </w:pPr>
     <w:rPr>
@@ -1494,10 +1713,13 @@
   <w:style w:type="character" w:customStyle="1" w:styleId="VerbatimChar">
     <w:name w:val="Verbatim Char"/>
     <w:basedOn w:val="CaptionChar"/>
+    <w:link w:val="SourceCode"/>
+    <w:rsid w:val="005C6443"/>
     <w:rPr>
       <w:rFonts w:ascii="Consolas" w:hAnsi="Consolas"/>
-      <w:i/>
+      <w:i w:val="0"/>
       <w:sz w:val="22"/>
+      <w:shd w:val="clear" w:color="auto" w:fill="F8F8F8"/>
     </w:rPr>
   </w:style>
   <w:style w:type="character" w:customStyle="1" w:styleId="SectionNumber">
@@ -1551,6 +1773,45 @@
     <w:rsid w:val="00D44E0C"/>
     <w:rPr>
       <w:rFonts w:ascii="Times New Roman" w:hAnsi="Times New Roman"/>
+    </w:rPr>
+  </w:style>
+  <w:style w:type="paragraph" w:customStyle="1" w:styleId="SourceCode">
+    <w:name w:val="Source Code"/>
+    <w:basedOn w:val="Normal"/>
+    <w:link w:val="VerbatimChar"/>
+    <w:rsid w:val="005C6443"/>
+    <w:pPr>
+      <w:shd w:val="clear" w:color="auto" w:fill="F8F8F8"/>
+      <w:wordWrap w:val="0"/>
+      <w:spacing w:before="240" w:after="480" w:line="240" w:lineRule="auto"/>
+      <w:contextualSpacing/>
+    </w:pPr>
+    <w:rPr>
+      <w:rFonts w:ascii="Consolas" w:hAnsi="Consolas"/>
+      <w:sz w:val="22"/>
+    </w:rPr>
+  </w:style>
+  <w:style w:type="character" w:customStyle="1" w:styleId="FunctionTok">
+    <w:name w:val="FunctionTok"/>
+    <w:basedOn w:val="VerbatimChar"/>
+    <w:rsid w:val="00041E5B"/>
+    <w:rPr>
+      <w:rFonts w:ascii="Consolas" w:hAnsi="Consolas"/>
+      <w:i/>
+      <w:color w:val="000000"/>
+      <w:sz w:val="22"/>
+      <w:shd w:val="clear" w:color="auto" w:fill="F8F8F8"/>
+    </w:rPr>
+  </w:style>
+  <w:style w:type="character" w:customStyle="1" w:styleId="NormalTok">
+    <w:name w:val="NormalTok"/>
+    <w:basedOn w:val="VerbatimChar"/>
+    <w:rsid w:val="00041E5B"/>
+    <w:rPr>
+      <w:rFonts w:ascii="Consolas" w:hAnsi="Consolas"/>
+      <w:i/>
+      <w:sz w:val="22"/>
+      <w:shd w:val="clear" w:color="auto" w:fill="F8F8F8"/>
     </w:rPr>
   </w:style>
 </w:styles>

</xml_diff>